<commit_message>
Added converter to PDF
</commit_message>
<xml_diff>
--- a/ResumeCreator/bin/Debug/net5.0-windows/sample.docx
+++ b/ResumeCreator/bin/Debug/net5.0-windows/sample.docx
@@ -8,11 +8,25 @@
           <w:lang w:val="en-US"/>
         </w:rPr>
       </w:pPr>
-      <w:r>
-        <w:rPr>
-          <w:lang w:val="en-US"/>
-        </w:rPr>
-        <w:t>&lt;teg1&gt;</w:t>
+      <w:bookmarkStart w:id="0" w:name="_GoBack"/>
+      <w:bookmarkEnd w:id="0"/>
+      <w:r>
+        <w:rPr>
+          <w:lang w:val="en-US"/>
+        </w:rPr>
+        <w:t>&lt;</w:t>
+      </w:r>
+      <w:r>
+        <w:rPr>
+          <w:lang w:val="en-US"/>
+        </w:rPr>
+        <w:t>SUDA TEXTBOX1</w:t>
+      </w:r>
+      <w:r>
+        <w:rPr>
+          <w:lang w:val="en-US"/>
+        </w:rPr>
+        <w:t>&gt;</w:t>
       </w:r>
     </w:p>
     <w:p>
@@ -27,7 +41,21 @@
           <w:rFonts w:ascii="Castellar" w:hAnsi="Castellar"/>
           <w:lang w:val="en-US"/>
         </w:rPr>
-        <w:t>&lt;teg2&gt;</w:t>
+        <w:t>&lt;</w:t>
+      </w:r>
+      <w:r>
+        <w:rPr>
+          <w:rFonts w:ascii="Castellar" w:hAnsi="Castellar"/>
+          <w:lang w:val="en-US"/>
+        </w:rPr>
+        <w:t>SUDA TEXTBOX2</w:t>
+      </w:r>
+      <w:r>
+        <w:rPr>
+          <w:rFonts w:ascii="Castellar" w:hAnsi="Castellar"/>
+          <w:lang w:val="en-US"/>
+        </w:rPr>
+        <w:t>&gt;</w:t>
       </w:r>
     </w:p>
     <w:p>
@@ -46,7 +74,25 @@
           <w:szCs w:val="144"/>
           <w:lang w:val="en-US"/>
         </w:rPr>
-        <w:t>&lt;teg3&gt;</w:t>
+        <w:t>&lt;</w:t>
+      </w:r>
+      <w:r>
+        <w:rPr>
+          <w:rFonts w:ascii="Chiller" w:hAnsi="Chiller"/>
+          <w:sz w:val="144"/>
+          <w:szCs w:val="144"/>
+          <w:lang w:val="en-US"/>
+        </w:rPr>
+        <w:t>SUDA TEXTBOX3</w:t>
+      </w:r>
+      <w:r>
+        <w:rPr>
+          <w:rFonts w:ascii="Chiller" w:hAnsi="Chiller"/>
+          <w:sz w:val="144"/>
+          <w:szCs w:val="144"/>
+          <w:lang w:val="en-US"/>
+        </w:rPr>
+        <w:t>&gt;</w:t>
       </w:r>
     </w:p>
     <w:p>
@@ -65,10 +111,26 @@
           <w:szCs w:val="48"/>
           <w:lang w:val="en-US"/>
         </w:rPr>
-        <w:t>&lt;teg4&gt;</w:t>
-      </w:r>
-      <w:bookmarkStart w:id="0" w:name="_GoBack"/>
-      <w:bookmarkEnd w:id="0"/>
+        <w:t>&lt;</w:t>
+      </w:r>
+      <w:r>
+        <w:rPr>
+          <w:rFonts w:ascii="Chiller" w:hAnsi="Chiller"/>
+          <w:sz w:val="48"/>
+          <w:szCs w:val="48"/>
+          <w:lang w:val="en-US"/>
+        </w:rPr>
+        <w:t>SUDA TEXTBOX4</w:t>
+      </w:r>
+      <w:r>
+        <w:rPr>
+          <w:rFonts w:ascii="Chiller" w:hAnsi="Chiller"/>
+          <w:sz w:val="48"/>
+          <w:szCs w:val="48"/>
+          <w:lang w:val="en-US"/>
+        </w:rPr>
+        <w:t>&gt;</w:t>
+      </w:r>
     </w:p>
     <w:sectPr>
       <w:pgSz w:w="11906" w:h="16838"/>

</xml_diff>